<commit_message>
Made a couple minor changes.
</commit_message>
<xml_diff>
--- a/Milestones/M1/M1Report.docx
+++ b/Milestones/M1/M1Report.docx
@@ -11,7 +11,10 @@
           <w:docPartUnique/>
         </w:docPartObj>
       </w:sdtPr>
+      <w:sdtEndPr/>
       <w:sdtContent>
+        <w:bookmarkStart w:id="0" w:name="_GoBack" w:displacedByCustomXml="prev"/>
+        <w:bookmarkEnd w:id="0" w:displacedByCustomXml="prev"/>
         <w:p/>
         <w:p>
           <w:pPr>
@@ -60,7 +63,7 @@
                         </pic:cNvPicPr>
                       </pic:nvPicPr>
                       <pic:blipFill>
-                        <a:blip r:embed="rId7" cstate="print">
+                        <a:blip r:embed="rId9" cstate="print">
                           <a:extLst>
                             <a:ext uri="{28A0092B-C50C-407E-A947-70E740481C1C}">
                               <a14:useLocalDpi xmlns:a14="http://schemas.microsoft.com/office/drawing/2010/main" val="0"/>
@@ -145,7 +148,7 @@
                         </pic:cNvPicPr>
                       </pic:nvPicPr>
                       <pic:blipFill>
-                        <a:blip r:embed="rId8" cstate="print">
+                        <a:blip r:embed="rId10" cstate="print">
                           <a:extLst>
                             <a:ext uri="{28A0092B-C50C-407E-A947-70E740481C1C}">
                               <a14:useLocalDpi xmlns:a14="http://schemas.microsoft.com/office/drawing/2010/main" val="0"/>
@@ -277,6 +280,7 @@
                                     <w:dataBinding w:prefixMappings="xmlns:ns0='http://purl.org/dc/elements/1.1/' xmlns:ns1='http://schemas.openxmlformats.org/package/2006/metadata/core-properties' " w:xpath="/ns1:coreProperties[1]/ns0:title[1]" w:storeItemID="{6C3C8BC8-F283-45AE-878A-BAB7291924A1}"/>
                                     <w:text/>
                                   </w:sdtPr>
+                                  <w:sdtEndPr/>
                                   <w:sdtContent>
                                     <w:r>
                                       <w:rPr>
@@ -303,6 +307,7 @@
                                   <w:dataBinding w:prefixMappings="xmlns:ns0='http://purl.org/dc/elements/1.1/' xmlns:ns1='http://schemas.openxmlformats.org/package/2006/metadata/core-properties' " w:xpath="/ns1:coreProperties[1]/ns0:subject[1]" w:storeItemID="{6C3C8BC8-F283-45AE-878A-BAB7291924A1}"/>
                                   <w:text/>
                                 </w:sdtPr>
+                                <w:sdtEndPr/>
                                 <w:sdtContent>
                                   <w:p>
                                     <w:pPr>
@@ -323,6 +328,15 @@
                                         <w:szCs w:val="28"/>
                                       </w:rPr>
                                       <w:t>Status Report for Milestone 1</w:t>
+                                    </w:r>
+                                    <w:r>
+                                      <w:rPr>
+                                        <w:caps/>
+                                        <w:color w:val="1F3864" w:themeColor="accent5" w:themeShade="80"/>
+                                        <w:sz w:val="28"/>
+                                        <w:szCs w:val="28"/>
+                                      </w:rPr>
+                                      <w:t xml:space="preserve"> – Jan. 6 – Feb 15, 2013</w:t>
                                     </w:r>
                                   </w:p>
                                 </w:sdtContent>
@@ -400,6 +414,7 @@
                               <w:dataBinding w:prefixMappings="xmlns:ns0='http://purl.org/dc/elements/1.1/' xmlns:ns1='http://schemas.openxmlformats.org/package/2006/metadata/core-properties' " w:xpath="/ns1:coreProperties[1]/ns0:title[1]" w:storeItemID="{6C3C8BC8-F283-45AE-878A-BAB7291924A1}"/>
                               <w:text/>
                             </w:sdtPr>
+                            <w:sdtEndPr/>
                             <w:sdtContent>
                               <w:r>
                                 <w:rPr>
@@ -426,6 +441,7 @@
                             <w:dataBinding w:prefixMappings="xmlns:ns0='http://purl.org/dc/elements/1.1/' xmlns:ns1='http://schemas.openxmlformats.org/package/2006/metadata/core-properties' " w:xpath="/ns1:coreProperties[1]/ns0:subject[1]" w:storeItemID="{6C3C8BC8-F283-45AE-878A-BAB7291924A1}"/>
                             <w:text/>
                           </w:sdtPr>
+                          <w:sdtEndPr/>
                           <w:sdtContent>
                             <w:p>
                               <w:pPr>
@@ -446,6 +462,15 @@
                                   <w:szCs w:val="28"/>
                                 </w:rPr>
                                 <w:t>Status Report for Milestone 1</w:t>
+                              </w:r>
+                              <w:r>
+                                <w:rPr>
+                                  <w:caps/>
+                                  <w:color w:val="1F3864" w:themeColor="accent5" w:themeShade="80"/>
+                                  <w:sz w:val="28"/>
+                                  <w:szCs w:val="28"/>
+                                </w:rPr>
+                                <w:t xml:space="preserve"> – Jan. 6 – Feb 15, 2013</w:t>
                               </w:r>
                             </w:p>
                           </w:sdtContent>
@@ -480,188 +505,6 @@
             </mc:AlternateContent>
           </w:r>
           <w:r>
-            <w:rPr>
-              <w:noProof/>
-            </w:rPr>
-            <mc:AlternateContent>
-              <mc:Choice Requires="wps">
-                <w:drawing>
-                  <wp:anchor distT="0" distB="0" distL="114300" distR="114300" simplePos="0" relativeHeight="251649536" behindDoc="0" locked="0" layoutInCell="1" allowOverlap="1">
-                    <wp:simplePos x="0" y="0"/>
-                    <wp:positionH relativeFrom="margin">
-                      <wp:align>right</wp:align>
-                    </wp:positionH>
-                    <mc:AlternateContent>
-                      <mc:Choice Requires="wp14">
-                        <wp:positionV relativeFrom="page">
-                          <wp14:pctPosVOffset>2300</wp14:pctPosVOffset>
-                        </wp:positionV>
-                      </mc:Choice>
-                      <mc:Fallback>
-                        <wp:positionV relativeFrom="page">
-                          <wp:posOffset>231140</wp:posOffset>
-                        </wp:positionV>
-                      </mc:Fallback>
-                    </mc:AlternateContent>
-                    <wp:extent cx="594360" cy="987552"/>
-                    <wp:effectExtent l="0" t="0" r="0" b="5080"/>
-                    <wp:wrapNone/>
-                    <wp:docPr id="132" name="Rectangle 132"/>
-                    <wp:cNvGraphicFramePr>
-                      <a:graphicFrameLocks xmlns:a="http://schemas.openxmlformats.org/drawingml/2006/main" noChangeAspect="1"/>
-                    </wp:cNvGraphicFramePr>
-                    <a:graphic xmlns:a="http://schemas.openxmlformats.org/drawingml/2006/main">
-                      <a:graphicData uri="http://schemas.microsoft.com/office/word/2010/wordprocessingShape">
-                        <wps:wsp>
-                          <wps:cNvSpPr>
-                            <a:spLocks noChangeAspect="1"/>
-                          </wps:cNvSpPr>
-                          <wps:spPr>
-                            <a:xfrm>
-                              <a:off x="0" y="0"/>
-                              <a:ext cx="594360" cy="987552"/>
-                            </a:xfrm>
-                            <a:prstGeom prst="rect">
-                              <a:avLst/>
-                            </a:prstGeom>
-                            <a:ln>
-                              <a:noFill/>
-                            </a:ln>
-                          </wps:spPr>
-                          <wps:style>
-                            <a:lnRef idx="2">
-                              <a:schemeClr val="accent1">
-                                <a:shade val="50000"/>
-                              </a:schemeClr>
-                            </a:lnRef>
-                            <a:fillRef idx="1">
-                              <a:schemeClr val="accent1"/>
-                            </a:fillRef>
-                            <a:effectRef idx="0">
-                              <a:schemeClr val="accent1"/>
-                            </a:effectRef>
-                            <a:fontRef idx="minor">
-                              <a:schemeClr val="lt1"/>
-                            </a:fontRef>
-                          </wps:style>
-                          <wps:txbx>
-                            <w:txbxContent>
-                              <w:sdt>
-                                <w:sdtPr>
-                                  <w:rPr>
-                                    <w:color w:val="FFFFFF" w:themeColor="background1"/>
-                                    <w:sz w:val="24"/>
-                                    <w:szCs w:val="24"/>
-                                  </w:rPr>
-                                  <w:alias w:val="Year"/>
-                                  <w:tag w:val=""/>
-                                  <w:id w:val="-785116381"/>
-                                  <w:dataBinding w:prefixMappings="xmlns:ns0='http://schemas.microsoft.com/office/2006/coverPageProps' " w:xpath="/ns0:CoverPageProperties[1]/ns0:PublishDate[1]" w:storeItemID="{55AF091B-3C7A-41E3-B477-F2FDAA23CFDA}"/>
-                                  <w:date w:fullDate="2013-01-01T00:00:00Z">
-                                    <w:dateFormat w:val="yyyy"/>
-                                    <w:lid w:val="en-US"/>
-                                    <w:storeMappedDataAs w:val="dateTime"/>
-                                    <w:calendar w:val="gregorian"/>
-                                  </w:date>
-                                </w:sdtPr>
-                                <w:sdtContent>
-                                  <w:p>
-                                    <w:pPr>
-                                      <w:pStyle w:val="NoSpacing"/>
-                                      <w:jc w:val="right"/>
-                                      <w:rPr>
-                                        <w:color w:val="FFFFFF" w:themeColor="background1"/>
-                                        <w:sz w:val="24"/>
-                                        <w:szCs w:val="24"/>
-                                      </w:rPr>
-                                    </w:pPr>
-                                    <w:r>
-                                      <w:rPr>
-                                        <w:color w:val="FFFFFF" w:themeColor="background1"/>
-                                        <w:sz w:val="24"/>
-                                        <w:szCs w:val="24"/>
-                                      </w:rPr>
-                                      <w:t>2013</w:t>
-                                    </w:r>
-                                  </w:p>
-                                </w:sdtContent>
-                              </w:sdt>
-                            </w:txbxContent>
-                          </wps:txbx>
-                          <wps:bodyPr rot="0" spcFirstLastPara="0" vertOverflow="overflow" horzOverflow="overflow" vert="horz" wrap="square" lIns="45720" tIns="45720" rIns="45720" bIns="45720" numCol="1" spcCol="0" rtlCol="0" fromWordArt="0" anchor="b" anchorCtr="0" forceAA="0" compatLnSpc="1">
-                            <a:prstTxWarp prst="textNoShape">
-                              <a:avLst/>
-                            </a:prstTxWarp>
-                            <a:noAutofit/>
-                          </wps:bodyPr>
-                        </wps:wsp>
-                      </a:graphicData>
-                    </a:graphic>
-                    <wp14:sizeRelH relativeFrom="page">
-                      <wp14:pctWidth>7600</wp14:pctWidth>
-                    </wp14:sizeRelH>
-                    <wp14:sizeRelV relativeFrom="page">
-                      <wp14:pctHeight>9800</wp14:pctHeight>
-                    </wp14:sizeRelV>
-                  </wp:anchor>
-                </w:drawing>
-              </mc:Choice>
-              <mc:Fallback>
-                <w:pict>
-                  <v:rect id="Rectangle 132" o:spid="_x0000_s1027" style="position:absolute;margin-left:-4.4pt;margin-top:0;width:46.8pt;height:77.75pt;z-index:251649536;visibility:visible;mso-wrap-style:square;mso-width-percent:76;mso-height-percent:98;mso-top-percent:23;mso-wrap-distance-left:9pt;mso-wrap-distance-top:0;mso-wrap-distance-right:9pt;mso-wrap-distance-bottom:0;mso-position-horizontal:right;mso-position-horizontal-relative:margin;mso-position-vertical-relative:page;mso-width-percent:76;mso-height-percent:98;mso-top-percent:23;mso-width-relative:page;mso-height-relative:page;v-text-anchor:bottom" o:gfxdata="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" fillcolor="#5b9bd5 [3204]" stroked="f" strokeweight="1pt">
-                    <v:path arrowok="t"/>
-                    <o:lock v:ext="edit" aspectratio="t"/>
-                    <v:textbox inset="3.6pt,,3.6pt">
-                      <w:txbxContent>
-                        <w:sdt>
-                          <w:sdtPr>
-                            <w:rPr>
-                              <w:color w:val="FFFFFF" w:themeColor="background1"/>
-                              <w:sz w:val="24"/>
-                              <w:szCs w:val="24"/>
-                            </w:rPr>
-                            <w:alias w:val="Year"/>
-                            <w:tag w:val=""/>
-                            <w:id w:val="-785116381"/>
-                            <w:dataBinding w:prefixMappings="xmlns:ns0='http://schemas.microsoft.com/office/2006/coverPageProps' " w:xpath="/ns0:CoverPageProperties[1]/ns0:PublishDate[1]" w:storeItemID="{55AF091B-3C7A-41E3-B477-F2FDAA23CFDA}"/>
-                            <w:date w:fullDate="2013-01-01T00:00:00Z">
-                              <w:dateFormat w:val="yyyy"/>
-                              <w:lid w:val="en-US"/>
-                              <w:storeMappedDataAs w:val="dateTime"/>
-                              <w:calendar w:val="gregorian"/>
-                            </w:date>
-                          </w:sdtPr>
-                          <w:sdtContent>
-                            <w:p>
-                              <w:pPr>
-                                <w:pStyle w:val="NoSpacing"/>
-                                <w:jc w:val="right"/>
-                                <w:rPr>
-                                  <w:color w:val="FFFFFF" w:themeColor="background1"/>
-                                  <w:sz w:val="24"/>
-                                  <w:szCs w:val="24"/>
-                                </w:rPr>
-                              </w:pPr>
-                              <w:r>
-                                <w:rPr>
-                                  <w:color w:val="FFFFFF" w:themeColor="background1"/>
-                                  <w:sz w:val="24"/>
-                                  <w:szCs w:val="24"/>
-                                </w:rPr>
-                                <w:t>2013</w:t>
-                              </w:r>
-                            </w:p>
-                          </w:sdtContent>
-                        </w:sdt>
-                      </w:txbxContent>
-                    </v:textbox>
-                    <w10:wrap anchorx="margin" anchory="page"/>
-                  </v:rect>
-                </w:pict>
-              </mc:Fallback>
-            </mc:AlternateContent>
-          </w:r>
-          <w:r>
             <w:br w:type="page"/>
           </w:r>
         </w:p>
@@ -683,8 +526,6 @@
       <w:r>
         <w:t>We use the SCRUM development process to determine our workload and tasks we want to accomplish during specific periods of time. This allows us to easily determine where we stand as far as being on schedule or not.</w:t>
       </w:r>
-      <w:bookmarkStart w:id="0" w:name="_GoBack"/>
-      <w:bookmarkEnd w:id="0"/>
     </w:p>
     <w:p>
       <w:r>
@@ -699,7 +540,19 @@
         <w:pStyle w:val="ListParagraph"/>
         <w:numPr>
           <w:ilvl w:val="0"/>
-          <w:numId w:val="4"/>
+          <w:numId w:val="5"/>
+        </w:numPr>
+      </w:pPr>
+      <w:r>
+        <w:t>Learn Windows Store development</w:t>
+      </w:r>
+    </w:p>
+    <w:p>
+      <w:pPr>
+        <w:pStyle w:val="ListParagraph"/>
+        <w:numPr>
+          <w:ilvl w:val="0"/>
+          <w:numId w:val="5"/>
         </w:numPr>
       </w:pPr>
       <w:r>
@@ -711,7 +564,7 @@
         <w:pStyle w:val="ListParagraph"/>
         <w:numPr>
           <w:ilvl w:val="1"/>
-          <w:numId w:val="4"/>
+          <w:numId w:val="5"/>
         </w:numPr>
       </w:pPr>
       <w:r>
@@ -723,7 +576,7 @@
         <w:pStyle w:val="ListParagraph"/>
         <w:numPr>
           <w:ilvl w:val="0"/>
-          <w:numId w:val="4"/>
+          <w:numId w:val="5"/>
         </w:numPr>
       </w:pPr>
       <w:r>
@@ -735,11 +588,11 @@
         <w:pStyle w:val="ListParagraph"/>
         <w:numPr>
           <w:ilvl w:val="0"/>
-          <w:numId w:val="4"/>
+          <w:numId w:val="5"/>
         </w:numPr>
       </w:pPr>
       <w:r>
-        <w:t>Attach to backend services</w:t>
+        <w:t>Submit an app to the Windows Store</w:t>
       </w:r>
     </w:p>
     <w:p>
@@ -747,19 +600,31 @@
         <w:pStyle w:val="ListParagraph"/>
         <w:numPr>
           <w:ilvl w:val="0"/>
-          <w:numId w:val="4"/>
+          <w:numId w:val="5"/>
         </w:numPr>
       </w:pPr>
       <w:r>
-        <w:t>Create a YouTube video section (stretch goal)</w:t>
+        <w:t>Attach to backend services</w:t>
       </w:r>
     </w:p>
     <w:p>
-      <w:r>
-        <w:t>The last goal on the list is defined as a stretch goal. This goal means we would like to accomplish it if every other goals was accomplished first.</w:t>
+      <w:pPr>
+        <w:pStyle w:val="ListParagraph"/>
+        <w:numPr>
+          <w:ilvl w:val="0"/>
+          <w:numId w:val="5"/>
+        </w:numPr>
+      </w:pPr>
+      <w:r>
+        <w:t>Create a YouTube video section (stretch goal)</w:t>
       </w:r>
     </w:p>
     <w:p>
+      <w:r>
+        <w:t>The last goal on the list is defined as a stretch goal. This goal means we would like to accomplish it if every other goals was accomplished first.</w:t>
+      </w:r>
+    </w:p>
+    <w:p>
       <w:pPr>
         <w:pStyle w:val="Heading3"/>
       </w:pPr>
@@ -776,11 +641,11 @@
     </w:p>
     <w:p>
       <w:pPr>
+        <w:pStyle w:val="ListParagraph"/>
         <w:numPr>
           <w:ilvl w:val="0"/>
-          <w:numId w:val="2"/>
+          <w:numId w:val="8"/>
         </w:numPr>
-        <w:ind w:hanging="359"/>
       </w:pPr>
       <w:r>
         <w:t>Created a section for the Professors/Faculty</w:t>
@@ -788,11 +653,11 @@
     </w:p>
     <w:p>
       <w:pPr>
+        <w:pStyle w:val="ListParagraph"/>
         <w:numPr>
           <w:ilvl w:val="0"/>
-          <w:numId w:val="2"/>
+          <w:numId w:val="8"/>
         </w:numPr>
-        <w:ind w:hanging="359"/>
       </w:pPr>
       <w:r>
         <w:t>Created the news page</w:t>
@@ -800,11 +665,11 @@
     </w:p>
     <w:p>
       <w:pPr>
+        <w:pStyle w:val="ListParagraph"/>
         <w:numPr>
           <w:ilvl w:val="0"/>
-          <w:numId w:val="2"/>
+          <w:numId w:val="8"/>
         </w:numPr>
-        <w:ind w:hanging="359"/>
       </w:pPr>
       <w:r>
         <w:t>Created the events page</w:t>
@@ -812,11 +677,11 @@
     </w:p>
     <w:p>
       <w:pPr>
+        <w:pStyle w:val="ListParagraph"/>
         <w:numPr>
           <w:ilvl w:val="0"/>
-          <w:numId w:val="2"/>
+          <w:numId w:val="8"/>
         </w:numPr>
-        <w:ind w:hanging="359"/>
       </w:pPr>
       <w:r>
         <w:t xml:space="preserve">Submitted our </w:t>
@@ -827,11 +692,11 @@
     </w:p>
     <w:p>
       <w:pPr>
+        <w:pStyle w:val="ListParagraph"/>
         <w:numPr>
           <w:ilvl w:val="0"/>
-          <w:numId w:val="2"/>
+          <w:numId w:val="8"/>
         </w:numPr>
-        <w:ind w:hanging="359"/>
       </w:pPr>
       <w:r>
         <w:t>Learned about the Windows Store app submission process</w:t>
@@ -839,11 +704,11 @@
     </w:p>
     <w:p>
       <w:pPr>
+        <w:pStyle w:val="ListParagraph"/>
         <w:numPr>
           <w:ilvl w:val="0"/>
-          <w:numId w:val="2"/>
+          <w:numId w:val="8"/>
         </w:numPr>
-        <w:ind w:hanging="359"/>
       </w:pPr>
       <w:r>
         <w:t>Learned how to develop Windows Store apps</w:t>
@@ -856,11 +721,11 @@
     </w:p>
     <w:p>
       <w:pPr>
+        <w:pStyle w:val="ListParagraph"/>
         <w:numPr>
           <w:ilvl w:val="0"/>
-          <w:numId w:val="1"/>
+          <w:numId w:val="9"/>
         </w:numPr>
-        <w:ind w:hanging="359"/>
       </w:pPr>
       <w:r>
         <w:t>Live data feeds for each section</w:t>
@@ -868,14 +733,31 @@
     </w:p>
     <w:p>
       <w:pPr>
+        <w:pStyle w:val="ListParagraph"/>
         <w:numPr>
           <w:ilvl w:val="0"/>
-          <w:numId w:val="1"/>
+          <w:numId w:val="9"/>
         </w:numPr>
-        <w:ind w:hanging="359"/>
       </w:pPr>
       <w:r>
         <w:t>YouTube video section (stretch goal)</w:t>
+      </w:r>
+    </w:p>
+    <w:p>
+      <w:pPr>
+        <w:pStyle w:val="Heading4"/>
+      </w:pPr>
+      <w:r>
+        <w:t>Reasons for lack of completion</w:t>
+      </w:r>
+    </w:p>
+    <w:p>
+      <w:r>
+        <w:t xml:space="preserve">As we started working on the project we had initially wanted to get live data feeds working by the time we released our MVP. We realized that learning the Windows Store app development took a longer amount of </w:t>
+      </w:r>
+      <w:r>
+        <w:lastRenderedPageBreak/>
+        <w:t>time than we initially figured. Given that, we had pushed a goal that was not as feasible as we had originally thought. Live feeds will instead be given another shot in a later sprint.</w:t>
       </w:r>
     </w:p>
     <w:p>
@@ -898,7 +780,6 @@
         <w:rPr>
           <w:b/>
         </w:rPr>
-        <w:lastRenderedPageBreak/>
         <w:t>Code cleanup / Refactoring.</w:t>
       </w:r>
       <w:r>
@@ -961,10 +842,21 @@
     </w:p>
     <w:p>
       <w:r>
-        <w:t>As a group, we feel like we have achieved most of the goals we initially set forth up to the M1 release. At this point, we do not feel like we will have any trouble accomplishing future goals from now until the M2 release. A lot of our time in the first five weeks was spent learning the technologies and services that we needed to use in order to create the initial MVP.</w:t>
+        <w:t xml:space="preserve">As a group, we feel like we </w:t>
+      </w:r>
+      <w:r>
+        <w:t>are on track with getting this app completed by the end of this semester. We have</w:t>
+      </w:r>
+      <w:r>
+        <w:t xml:space="preserve"> achieved most of the goals we initially set forth up to the M1 release. At this point, we do not feel like we will have any trouble accomplishing future goals from now until the M2 release. A lot of our time in the first five weeks was spent learning the technologies and services that we needed to use in order to create the initial MVP.</w:t>
+      </w:r>
+      <w:r>
+        <w:t xml:space="preserve"> We will continue to track our progress through weekly sprints and make sure that we are on track throughout the semester and make adjustments accordingly to accommodate being behind or ahead of schedule.</w:t>
       </w:r>
     </w:p>
     <w:sectPr>
+      <w:headerReference w:type="default" r:id="rId11"/>
+      <w:footerReference w:type="default" r:id="rId12"/>
       <w:pgSz w:w="12240" w:h="15840"/>
       <w:pgMar w:top="1440" w:right="1440" w:bottom="1440" w:left="1440" w:header="720" w:footer="720" w:gutter="0"/>
       <w:pgNumType w:start="0"/>
@@ -976,9 +868,365 @@
 </w:document>
 </file>
 
+<file path=word/endnotes.xml><?xml version="1.0" encoding="utf-8"?>
+<w:endnotes xmlns:wpc="http://schemas.microsoft.com/office/word/2010/wordprocessingCanvas" xmlns:mc="http://schemas.openxmlformats.org/markup-compatibility/2006" xmlns:o="urn:schemas-microsoft-com:office:office" xmlns:r="http://schemas.openxmlformats.org/officeDocument/2006/relationships" xmlns:m="http://schemas.openxmlformats.org/officeDocument/2006/math" xmlns:v="urn:schemas-microsoft-com:vml" xmlns:wp14="http://schemas.microsoft.com/office/word/2010/wordprocessingDrawing" xmlns:wp="http://schemas.openxmlformats.org/drawingml/2006/wordprocessingDrawing" xmlns:w10="urn:schemas-microsoft-com:office:word" xmlns:w="http://schemas.openxmlformats.org/wordprocessingml/2006/main" xmlns:w14="http://schemas.microsoft.com/office/word/2010/wordml" xmlns:w15="http://schemas.microsoft.com/office/word/2012/wordml" xmlns:wpg="http://schemas.microsoft.com/office/word/2010/wordprocessingGroup" xmlns:wpi="http://schemas.microsoft.com/office/word/2010/wordprocessingInk" xmlns:wne="http://schemas.microsoft.com/office/word/2006/wordml" xmlns:wps="http://schemas.microsoft.com/office/word/2010/wordprocessingShape" mc:Ignorable="w14 w15 wp14">
+  <w:endnote w:type="separator" w:id="-1">
+    <w:p>
+      <w:pPr>
+        <w:spacing w:after="0" w:line="240" w:lineRule="auto"/>
+      </w:pPr>
+      <w:r>
+        <w:separator/>
+      </w:r>
+    </w:p>
+  </w:endnote>
+  <w:endnote w:type="continuationSeparator" w:id="0">
+    <w:p>
+      <w:pPr>
+        <w:spacing w:after="0" w:line="240" w:lineRule="auto"/>
+      </w:pPr>
+      <w:r>
+        <w:continuationSeparator/>
+      </w:r>
+    </w:p>
+  </w:endnote>
+</w:endnotes>
+</file>
+
+<file path=word/footer1.xml><?xml version="1.0" encoding="utf-8"?>
+<w:ftr xmlns:wpc="http://schemas.microsoft.com/office/word/2010/wordprocessingCanvas" xmlns:mc="http://schemas.openxmlformats.org/markup-compatibility/2006" xmlns:o="urn:schemas-microsoft-com:office:office" xmlns:r="http://schemas.openxmlformats.org/officeDocument/2006/relationships" xmlns:m="http://schemas.openxmlformats.org/officeDocument/2006/math" xmlns:v="urn:schemas-microsoft-com:vml" xmlns:wp14="http://schemas.microsoft.com/office/word/2010/wordprocessingDrawing" xmlns:wp="http://schemas.openxmlformats.org/drawingml/2006/wordprocessingDrawing" xmlns:w10="urn:schemas-microsoft-com:office:word" xmlns:w="http://schemas.openxmlformats.org/wordprocessingml/2006/main" xmlns:w14="http://schemas.microsoft.com/office/word/2010/wordml" xmlns:w15="http://schemas.microsoft.com/office/word/2012/wordml" xmlns:wpg="http://schemas.microsoft.com/office/word/2010/wordprocessingGroup" xmlns:wpi="http://schemas.microsoft.com/office/word/2010/wordprocessingInk" xmlns:wne="http://schemas.microsoft.com/office/word/2006/wordml" xmlns:wps="http://schemas.microsoft.com/office/word/2010/wordprocessingShape" mc:Ignorable="w14 w15 wp14">
+  <w:sdt>
+    <w:sdtPr>
+      <w:id w:val="957763330"/>
+      <w:docPartObj>
+        <w:docPartGallery w:val="Page Numbers (Bottom of Page)"/>
+        <w:docPartUnique/>
+      </w:docPartObj>
+    </w:sdtPr>
+    <w:sdtEndPr>
+      <w:rPr>
+        <w:color w:val="7F7F7F" w:themeColor="background1" w:themeShade="7F"/>
+        <w:spacing w:val="60"/>
+      </w:rPr>
+    </w:sdtEndPr>
+    <w:sdtContent>
+      <w:p>
+        <w:pPr>
+          <w:pStyle w:val="Footer"/>
+          <w:pBdr>
+            <w:top w:val="single" w:sz="4" w:space="1" w:color="D9D9D9" w:themeColor="background1" w:themeShade="D9"/>
+          </w:pBdr>
+          <w:jc w:val="right"/>
+        </w:pPr>
+        <w:r>
+          <w:fldChar w:fldCharType="begin"/>
+        </w:r>
+        <w:r>
+          <w:instrText xml:space="preserve"> PAGE   \* MERGEFORMAT </w:instrText>
+        </w:r>
+        <w:r>
+          <w:fldChar w:fldCharType="separate"/>
+        </w:r>
+        <w:r>
+          <w:rPr>
+            <w:noProof/>
+          </w:rPr>
+          <w:t>2</w:t>
+        </w:r>
+        <w:r>
+          <w:rPr>
+            <w:noProof/>
+          </w:rPr>
+          <w:fldChar w:fldCharType="end"/>
+        </w:r>
+        <w:r>
+          <w:t xml:space="preserve"> | </w:t>
+        </w:r>
+        <w:r>
+          <w:rPr>
+            <w:color w:val="7F7F7F" w:themeColor="background1" w:themeShade="7F"/>
+            <w:spacing w:val="60"/>
+          </w:rPr>
+          <w:t>Page</w:t>
+        </w:r>
+      </w:p>
+    </w:sdtContent>
+  </w:sdt>
+  <w:p>
+    <w:pPr>
+      <w:pStyle w:val="Footer"/>
+    </w:pPr>
+  </w:p>
+</w:ftr>
+</file>
+
+<file path=word/footnotes.xml><?xml version="1.0" encoding="utf-8"?>
+<w:footnotes xmlns:wpc="http://schemas.microsoft.com/office/word/2010/wordprocessingCanvas" xmlns:mc="http://schemas.openxmlformats.org/markup-compatibility/2006" xmlns:o="urn:schemas-microsoft-com:office:office" xmlns:r="http://schemas.openxmlformats.org/officeDocument/2006/relationships" xmlns:m="http://schemas.openxmlformats.org/officeDocument/2006/math" xmlns:v="urn:schemas-microsoft-com:vml" xmlns:wp14="http://schemas.microsoft.com/office/word/2010/wordprocessingDrawing" xmlns:wp="http://schemas.openxmlformats.org/drawingml/2006/wordprocessingDrawing" xmlns:w10="urn:schemas-microsoft-com:office:word" xmlns:w="http://schemas.openxmlformats.org/wordprocessingml/2006/main" xmlns:w14="http://schemas.microsoft.com/office/word/2010/wordml" xmlns:w15="http://schemas.microsoft.com/office/word/2012/wordml" xmlns:wpg="http://schemas.microsoft.com/office/word/2010/wordprocessingGroup" xmlns:wpi="http://schemas.microsoft.com/office/word/2010/wordprocessingInk" xmlns:wne="http://schemas.microsoft.com/office/word/2006/wordml" xmlns:wps="http://schemas.microsoft.com/office/word/2010/wordprocessingShape" mc:Ignorable="w14 w15 wp14">
+  <w:footnote w:type="separator" w:id="-1">
+    <w:p>
+      <w:pPr>
+        <w:spacing w:after="0" w:line="240" w:lineRule="auto"/>
+      </w:pPr>
+      <w:r>
+        <w:separator/>
+      </w:r>
+    </w:p>
+  </w:footnote>
+  <w:footnote w:type="continuationSeparator" w:id="0">
+    <w:p>
+      <w:pPr>
+        <w:spacing w:after="0" w:line="240" w:lineRule="auto"/>
+      </w:pPr>
+      <w:r>
+        <w:continuationSeparator/>
+      </w:r>
+    </w:p>
+  </w:footnote>
+</w:footnotes>
+</file>
+
+<file path=word/header1.xml><?xml version="1.0" encoding="utf-8"?>
+<w:hdr xmlns:wpc="http://schemas.microsoft.com/office/word/2010/wordprocessingCanvas" xmlns:mc="http://schemas.openxmlformats.org/markup-compatibility/2006" xmlns:o="urn:schemas-microsoft-com:office:office" xmlns:r="http://schemas.openxmlformats.org/officeDocument/2006/relationships" xmlns:m="http://schemas.openxmlformats.org/officeDocument/2006/math" xmlns:v="urn:schemas-microsoft-com:vml" xmlns:wp14="http://schemas.microsoft.com/office/word/2010/wordprocessingDrawing" xmlns:wp="http://schemas.openxmlformats.org/drawingml/2006/wordprocessingDrawing" xmlns:w10="urn:schemas-microsoft-com:office:word" xmlns:w="http://schemas.openxmlformats.org/wordprocessingml/2006/main" xmlns:w14="http://schemas.microsoft.com/office/word/2010/wordml" xmlns:w15="http://schemas.microsoft.com/office/word/2012/wordml" xmlns:wpg="http://schemas.microsoft.com/office/word/2010/wordprocessingGroup" xmlns:wpi="http://schemas.microsoft.com/office/word/2010/wordprocessingInk" xmlns:wne="http://schemas.microsoft.com/office/word/2006/wordml" xmlns:wps="http://schemas.microsoft.com/office/word/2010/wordprocessingShape" mc:Ignorable="w14 w15 wp14">
+  <w:p>
+    <w:pPr>
+      <w:pStyle w:val="Header"/>
+    </w:pPr>
+    <w:r>
+      <w:t>M1 Progress Report</w:t>
+    </w:r>
+  </w:p>
+</w:hdr>
+</file>
+
 <file path=word/numbering.xml><?xml version="1.0" encoding="utf-8"?>
 <w:numbering xmlns:wpc="http://schemas.microsoft.com/office/word/2010/wordprocessingCanvas" xmlns:mc="http://schemas.openxmlformats.org/markup-compatibility/2006" xmlns:o="urn:schemas-microsoft-com:office:office" xmlns:r="http://schemas.openxmlformats.org/officeDocument/2006/relationships" xmlns:m="http://schemas.openxmlformats.org/officeDocument/2006/math" xmlns:v="urn:schemas-microsoft-com:vml" xmlns:wp14="http://schemas.microsoft.com/office/word/2010/wordprocessingDrawing" xmlns:wp="http://schemas.openxmlformats.org/drawingml/2006/wordprocessingDrawing" xmlns:w10="urn:schemas-microsoft-com:office:word" xmlns:w="http://schemas.openxmlformats.org/wordprocessingml/2006/main" xmlns:w14="http://schemas.microsoft.com/office/word/2010/wordml" xmlns:w15="http://schemas.microsoft.com/office/word/2012/wordml" xmlns:wpg="http://schemas.microsoft.com/office/word/2010/wordprocessingGroup" xmlns:wpi="http://schemas.microsoft.com/office/word/2010/wordprocessingInk" xmlns:wne="http://schemas.microsoft.com/office/word/2006/wordml" xmlns:wps="http://schemas.microsoft.com/office/word/2010/wordprocessingShape" mc:Ignorable="w14 w15 wp14">
   <w:abstractNum w:abstractNumId="0">
+    <w:nsid w:val="0EBB3CC8"/>
+    <w:multiLevelType w:val="hybridMultilevel"/>
+    <w:tmpl w:val="06B49792"/>
+    <w:lvl w:ilvl="0" w:tplc="04090001">
+      <w:start w:val="1"/>
+      <w:numFmt w:val="bullet"/>
+      <w:lvlText w:val=""/>
+      <w:lvlJc w:val="left"/>
+      <w:pPr>
+        <w:ind w:left="720" w:hanging="360"/>
+      </w:pPr>
+      <w:rPr>
+        <w:rFonts w:ascii="Symbol" w:hAnsi="Symbol" w:hint="default"/>
+      </w:rPr>
+    </w:lvl>
+    <w:lvl w:ilvl="1" w:tplc="04090003">
+      <w:start w:val="1"/>
+      <w:numFmt w:val="bullet"/>
+      <w:lvlText w:val="o"/>
+      <w:lvlJc w:val="left"/>
+      <w:pPr>
+        <w:ind w:left="1440" w:hanging="360"/>
+      </w:pPr>
+      <w:rPr>
+        <w:rFonts w:ascii="Courier New" w:hAnsi="Courier New" w:cs="Courier New" w:hint="default"/>
+      </w:rPr>
+    </w:lvl>
+    <w:lvl w:ilvl="2" w:tplc="04090005" w:tentative="1">
+      <w:start w:val="1"/>
+      <w:numFmt w:val="bullet"/>
+      <w:lvlText w:val=""/>
+      <w:lvlJc w:val="left"/>
+      <w:pPr>
+        <w:ind w:left="2160" w:hanging="360"/>
+      </w:pPr>
+      <w:rPr>
+        <w:rFonts w:ascii="Wingdings" w:hAnsi="Wingdings" w:hint="default"/>
+      </w:rPr>
+    </w:lvl>
+    <w:lvl w:ilvl="3" w:tplc="04090001" w:tentative="1">
+      <w:start w:val="1"/>
+      <w:numFmt w:val="bullet"/>
+      <w:lvlText w:val=""/>
+      <w:lvlJc w:val="left"/>
+      <w:pPr>
+        <w:ind w:left="2880" w:hanging="360"/>
+      </w:pPr>
+      <w:rPr>
+        <w:rFonts w:ascii="Symbol" w:hAnsi="Symbol" w:hint="default"/>
+      </w:rPr>
+    </w:lvl>
+    <w:lvl w:ilvl="4" w:tplc="04090003" w:tentative="1">
+      <w:start w:val="1"/>
+      <w:numFmt w:val="bullet"/>
+      <w:lvlText w:val="o"/>
+      <w:lvlJc w:val="left"/>
+      <w:pPr>
+        <w:ind w:left="3600" w:hanging="360"/>
+      </w:pPr>
+      <w:rPr>
+        <w:rFonts w:ascii="Courier New" w:hAnsi="Courier New" w:cs="Courier New" w:hint="default"/>
+      </w:rPr>
+    </w:lvl>
+    <w:lvl w:ilvl="5" w:tplc="04090005" w:tentative="1">
+      <w:start w:val="1"/>
+      <w:numFmt w:val="bullet"/>
+      <w:lvlText w:val=""/>
+      <w:lvlJc w:val="left"/>
+      <w:pPr>
+        <w:ind w:left="4320" w:hanging="360"/>
+      </w:pPr>
+      <w:rPr>
+        <w:rFonts w:ascii="Wingdings" w:hAnsi="Wingdings" w:hint="default"/>
+      </w:rPr>
+    </w:lvl>
+    <w:lvl w:ilvl="6" w:tplc="04090001" w:tentative="1">
+      <w:start w:val="1"/>
+      <w:numFmt w:val="bullet"/>
+      <w:lvlText w:val=""/>
+      <w:lvlJc w:val="left"/>
+      <w:pPr>
+        <w:ind w:left="5040" w:hanging="360"/>
+      </w:pPr>
+      <w:rPr>
+        <w:rFonts w:ascii="Symbol" w:hAnsi="Symbol" w:hint="default"/>
+      </w:rPr>
+    </w:lvl>
+    <w:lvl w:ilvl="7" w:tplc="04090003" w:tentative="1">
+      <w:start w:val="1"/>
+      <w:numFmt w:val="bullet"/>
+      <w:lvlText w:val="o"/>
+      <w:lvlJc w:val="left"/>
+      <w:pPr>
+        <w:ind w:left="5760" w:hanging="360"/>
+      </w:pPr>
+      <w:rPr>
+        <w:rFonts w:ascii="Courier New" w:hAnsi="Courier New" w:cs="Courier New" w:hint="default"/>
+      </w:rPr>
+    </w:lvl>
+    <w:lvl w:ilvl="8" w:tplc="04090005" w:tentative="1">
+      <w:start w:val="1"/>
+      <w:numFmt w:val="bullet"/>
+      <w:lvlText w:val=""/>
+      <w:lvlJc w:val="left"/>
+      <w:pPr>
+        <w:ind w:left="6480" w:hanging="360"/>
+      </w:pPr>
+      <w:rPr>
+        <w:rFonts w:ascii="Wingdings" w:hAnsi="Wingdings" w:hint="default"/>
+      </w:rPr>
+    </w:lvl>
+  </w:abstractNum>
+  <w:abstractNum w:abstractNumId="1">
+    <w:nsid w:val="19A3429A"/>
+    <w:multiLevelType w:val="hybridMultilevel"/>
+    <w:tmpl w:val="B67E7BFA"/>
+    <w:lvl w:ilvl="0" w:tplc="04090001">
+      <w:start w:val="1"/>
+      <w:numFmt w:val="bullet"/>
+      <w:lvlText w:val=""/>
+      <w:lvlJc w:val="left"/>
+      <w:pPr>
+        <w:ind w:left="1081" w:hanging="360"/>
+      </w:pPr>
+      <w:rPr>
+        <w:rFonts w:ascii="Symbol" w:hAnsi="Symbol" w:hint="default"/>
+      </w:rPr>
+    </w:lvl>
+    <w:lvl w:ilvl="1" w:tplc="04090003" w:tentative="1">
+      <w:start w:val="1"/>
+      <w:numFmt w:val="bullet"/>
+      <w:lvlText w:val="o"/>
+      <w:lvlJc w:val="left"/>
+      <w:pPr>
+        <w:ind w:left="1801" w:hanging="360"/>
+      </w:pPr>
+      <w:rPr>
+        <w:rFonts w:ascii="Courier New" w:hAnsi="Courier New" w:cs="Courier New" w:hint="default"/>
+      </w:rPr>
+    </w:lvl>
+    <w:lvl w:ilvl="2" w:tplc="04090005" w:tentative="1">
+      <w:start w:val="1"/>
+      <w:numFmt w:val="bullet"/>
+      <w:lvlText w:val=""/>
+      <w:lvlJc w:val="left"/>
+      <w:pPr>
+        <w:ind w:left="2521" w:hanging="360"/>
+      </w:pPr>
+      <w:rPr>
+        <w:rFonts w:ascii="Wingdings" w:hAnsi="Wingdings" w:hint="default"/>
+      </w:rPr>
+    </w:lvl>
+    <w:lvl w:ilvl="3" w:tplc="04090001" w:tentative="1">
+      <w:start w:val="1"/>
+      <w:numFmt w:val="bullet"/>
+      <w:lvlText w:val=""/>
+      <w:lvlJc w:val="left"/>
+      <w:pPr>
+        <w:ind w:left="3241" w:hanging="360"/>
+      </w:pPr>
+      <w:rPr>
+        <w:rFonts w:ascii="Symbol" w:hAnsi="Symbol" w:hint="default"/>
+      </w:rPr>
+    </w:lvl>
+    <w:lvl w:ilvl="4" w:tplc="04090003" w:tentative="1">
+      <w:start w:val="1"/>
+      <w:numFmt w:val="bullet"/>
+      <w:lvlText w:val="o"/>
+      <w:lvlJc w:val="left"/>
+      <w:pPr>
+        <w:ind w:left="3961" w:hanging="360"/>
+      </w:pPr>
+      <w:rPr>
+        <w:rFonts w:ascii="Courier New" w:hAnsi="Courier New" w:cs="Courier New" w:hint="default"/>
+      </w:rPr>
+    </w:lvl>
+    <w:lvl w:ilvl="5" w:tplc="04090005" w:tentative="1">
+      <w:start w:val="1"/>
+      <w:numFmt w:val="bullet"/>
+      <w:lvlText w:val=""/>
+      <w:lvlJc w:val="left"/>
+      <w:pPr>
+        <w:ind w:left="4681" w:hanging="360"/>
+      </w:pPr>
+      <w:rPr>
+        <w:rFonts w:ascii="Wingdings" w:hAnsi="Wingdings" w:hint="default"/>
+      </w:rPr>
+    </w:lvl>
+    <w:lvl w:ilvl="6" w:tplc="04090001" w:tentative="1">
+      <w:start w:val="1"/>
+      <w:numFmt w:val="bullet"/>
+      <w:lvlText w:val=""/>
+      <w:lvlJc w:val="left"/>
+      <w:pPr>
+        <w:ind w:left="5401" w:hanging="360"/>
+      </w:pPr>
+      <w:rPr>
+        <w:rFonts w:ascii="Symbol" w:hAnsi="Symbol" w:hint="default"/>
+      </w:rPr>
+    </w:lvl>
+    <w:lvl w:ilvl="7" w:tplc="04090003" w:tentative="1">
+      <w:start w:val="1"/>
+      <w:numFmt w:val="bullet"/>
+      <w:lvlText w:val="o"/>
+      <w:lvlJc w:val="left"/>
+      <w:pPr>
+        <w:ind w:left="6121" w:hanging="360"/>
+      </w:pPr>
+      <w:rPr>
+        <w:rFonts w:ascii="Courier New" w:hAnsi="Courier New" w:cs="Courier New" w:hint="default"/>
+      </w:rPr>
+    </w:lvl>
+    <w:lvl w:ilvl="8" w:tplc="04090005" w:tentative="1">
+      <w:start w:val="1"/>
+      <w:numFmt w:val="bullet"/>
+      <w:lvlText w:val=""/>
+      <w:lvlJc w:val="left"/>
+      <w:pPr>
+        <w:ind w:left="6841" w:hanging="360"/>
+      </w:pPr>
+      <w:rPr>
+        <w:rFonts w:ascii="Wingdings" w:hAnsi="Wingdings" w:hint="default"/>
+      </w:rPr>
+    </w:lvl>
+  </w:abstractNum>
+  <w:abstractNum w:abstractNumId="2">
     <w:nsid w:val="23826A14"/>
     <w:multiLevelType w:val="hybridMultilevel"/>
     <w:tmpl w:val="D52EE254"/>
@@ -1090,7 +1338,120 @@
       </w:rPr>
     </w:lvl>
   </w:abstractNum>
-  <w:abstractNum w:abstractNumId="1">
+  <w:abstractNum w:abstractNumId="3">
+    <w:nsid w:val="3434641E"/>
+    <w:multiLevelType w:val="hybridMultilevel"/>
+    <w:tmpl w:val="5FBC025C"/>
+    <w:lvl w:ilvl="0" w:tplc="04090001">
+      <w:start w:val="1"/>
+      <w:numFmt w:val="bullet"/>
+      <w:lvlText w:val=""/>
+      <w:lvlJc w:val="left"/>
+      <w:pPr>
+        <w:ind w:left="720" w:hanging="360"/>
+      </w:pPr>
+      <w:rPr>
+        <w:rFonts w:ascii="Symbol" w:hAnsi="Symbol" w:hint="default"/>
+      </w:rPr>
+    </w:lvl>
+    <w:lvl w:ilvl="1" w:tplc="04090003" w:tentative="1">
+      <w:start w:val="1"/>
+      <w:numFmt w:val="bullet"/>
+      <w:lvlText w:val="o"/>
+      <w:lvlJc w:val="left"/>
+      <w:pPr>
+        <w:ind w:left="1440" w:hanging="360"/>
+      </w:pPr>
+      <w:rPr>
+        <w:rFonts w:ascii="Courier New" w:hAnsi="Courier New" w:cs="Courier New" w:hint="default"/>
+      </w:rPr>
+    </w:lvl>
+    <w:lvl w:ilvl="2" w:tplc="04090005" w:tentative="1">
+      <w:start w:val="1"/>
+      <w:numFmt w:val="bullet"/>
+      <w:lvlText w:val=""/>
+      <w:lvlJc w:val="left"/>
+      <w:pPr>
+        <w:ind w:left="2160" w:hanging="360"/>
+      </w:pPr>
+      <w:rPr>
+        <w:rFonts w:ascii="Wingdings" w:hAnsi="Wingdings" w:hint="default"/>
+      </w:rPr>
+    </w:lvl>
+    <w:lvl w:ilvl="3" w:tplc="04090001" w:tentative="1">
+      <w:start w:val="1"/>
+      <w:numFmt w:val="bullet"/>
+      <w:lvlText w:val=""/>
+      <w:lvlJc w:val="left"/>
+      <w:pPr>
+        <w:ind w:left="2880" w:hanging="360"/>
+      </w:pPr>
+      <w:rPr>
+        <w:rFonts w:ascii="Symbol" w:hAnsi="Symbol" w:hint="default"/>
+      </w:rPr>
+    </w:lvl>
+    <w:lvl w:ilvl="4" w:tplc="04090003" w:tentative="1">
+      <w:start w:val="1"/>
+      <w:numFmt w:val="bullet"/>
+      <w:lvlText w:val="o"/>
+      <w:lvlJc w:val="left"/>
+      <w:pPr>
+        <w:ind w:left="3600" w:hanging="360"/>
+      </w:pPr>
+      <w:rPr>
+        <w:rFonts w:ascii="Courier New" w:hAnsi="Courier New" w:cs="Courier New" w:hint="default"/>
+      </w:rPr>
+    </w:lvl>
+    <w:lvl w:ilvl="5" w:tplc="04090005" w:tentative="1">
+      <w:start w:val="1"/>
+      <w:numFmt w:val="bullet"/>
+      <w:lvlText w:val=""/>
+      <w:lvlJc w:val="left"/>
+      <w:pPr>
+        <w:ind w:left="4320" w:hanging="360"/>
+      </w:pPr>
+      <w:rPr>
+        <w:rFonts w:ascii="Wingdings" w:hAnsi="Wingdings" w:hint="default"/>
+      </w:rPr>
+    </w:lvl>
+    <w:lvl w:ilvl="6" w:tplc="04090001" w:tentative="1">
+      <w:start w:val="1"/>
+      <w:numFmt w:val="bullet"/>
+      <w:lvlText w:val=""/>
+      <w:lvlJc w:val="left"/>
+      <w:pPr>
+        <w:ind w:left="5040" w:hanging="360"/>
+      </w:pPr>
+      <w:rPr>
+        <w:rFonts w:ascii="Symbol" w:hAnsi="Symbol" w:hint="default"/>
+      </w:rPr>
+    </w:lvl>
+    <w:lvl w:ilvl="7" w:tplc="04090003" w:tentative="1">
+      <w:start w:val="1"/>
+      <w:numFmt w:val="bullet"/>
+      <w:lvlText w:val="o"/>
+      <w:lvlJc w:val="left"/>
+      <w:pPr>
+        <w:ind w:left="5760" w:hanging="360"/>
+      </w:pPr>
+      <w:rPr>
+        <w:rFonts w:ascii="Courier New" w:hAnsi="Courier New" w:cs="Courier New" w:hint="default"/>
+      </w:rPr>
+    </w:lvl>
+    <w:lvl w:ilvl="8" w:tplc="04090005" w:tentative="1">
+      <w:start w:val="1"/>
+      <w:numFmt w:val="bullet"/>
+      <w:lvlText w:val=""/>
+      <w:lvlJc w:val="left"/>
+      <w:pPr>
+        <w:ind w:left="6480" w:hanging="360"/>
+      </w:pPr>
+      <w:rPr>
+        <w:rFonts w:ascii="Wingdings" w:hAnsi="Wingdings" w:hint="default"/>
+      </w:rPr>
+    </w:lvl>
+  </w:abstractNum>
+  <w:abstractNum w:abstractNumId="4">
     <w:nsid w:val="3F196BDD"/>
     <w:multiLevelType w:val="multilevel"/>
     <w:tmpl w:val="A0C8C282"/>
@@ -1275,7 +1636,7 @@
       </w:rPr>
     </w:lvl>
   </w:abstractNum>
-  <w:abstractNum w:abstractNumId="2">
+  <w:abstractNum w:abstractNumId="5">
     <w:nsid w:val="3FEC1024"/>
     <w:multiLevelType w:val="multilevel"/>
     <w:tmpl w:val="F1F4A134"/>
@@ -1460,7 +1821,233 @@
       </w:rPr>
     </w:lvl>
   </w:abstractNum>
-  <w:abstractNum w:abstractNumId="3">
+  <w:abstractNum w:abstractNumId="6">
+    <w:nsid w:val="4C74378D"/>
+    <w:multiLevelType w:val="hybridMultilevel"/>
+    <w:tmpl w:val="C4A2068A"/>
+    <w:lvl w:ilvl="0" w:tplc="04090001">
+      <w:start w:val="1"/>
+      <w:numFmt w:val="bullet"/>
+      <w:lvlText w:val=""/>
+      <w:lvlJc w:val="left"/>
+      <w:pPr>
+        <w:ind w:left="720" w:hanging="360"/>
+      </w:pPr>
+      <w:rPr>
+        <w:rFonts w:ascii="Symbol" w:hAnsi="Symbol" w:hint="default"/>
+      </w:rPr>
+    </w:lvl>
+    <w:lvl w:ilvl="1" w:tplc="04090003" w:tentative="1">
+      <w:start w:val="1"/>
+      <w:numFmt w:val="bullet"/>
+      <w:lvlText w:val="o"/>
+      <w:lvlJc w:val="left"/>
+      <w:pPr>
+        <w:ind w:left="1440" w:hanging="360"/>
+      </w:pPr>
+      <w:rPr>
+        <w:rFonts w:ascii="Courier New" w:hAnsi="Courier New" w:cs="Courier New" w:hint="default"/>
+      </w:rPr>
+    </w:lvl>
+    <w:lvl w:ilvl="2" w:tplc="04090005" w:tentative="1">
+      <w:start w:val="1"/>
+      <w:numFmt w:val="bullet"/>
+      <w:lvlText w:val=""/>
+      <w:lvlJc w:val="left"/>
+      <w:pPr>
+        <w:ind w:left="2160" w:hanging="360"/>
+      </w:pPr>
+      <w:rPr>
+        <w:rFonts w:ascii="Wingdings" w:hAnsi="Wingdings" w:hint="default"/>
+      </w:rPr>
+    </w:lvl>
+    <w:lvl w:ilvl="3" w:tplc="04090001" w:tentative="1">
+      <w:start w:val="1"/>
+      <w:numFmt w:val="bullet"/>
+      <w:lvlText w:val=""/>
+      <w:lvlJc w:val="left"/>
+      <w:pPr>
+        <w:ind w:left="2880" w:hanging="360"/>
+      </w:pPr>
+      <w:rPr>
+        <w:rFonts w:ascii="Symbol" w:hAnsi="Symbol" w:hint="default"/>
+      </w:rPr>
+    </w:lvl>
+    <w:lvl w:ilvl="4" w:tplc="04090003" w:tentative="1">
+      <w:start w:val="1"/>
+      <w:numFmt w:val="bullet"/>
+      <w:lvlText w:val="o"/>
+      <w:lvlJc w:val="left"/>
+      <w:pPr>
+        <w:ind w:left="3600" w:hanging="360"/>
+      </w:pPr>
+      <w:rPr>
+        <w:rFonts w:ascii="Courier New" w:hAnsi="Courier New" w:cs="Courier New" w:hint="default"/>
+      </w:rPr>
+    </w:lvl>
+    <w:lvl w:ilvl="5" w:tplc="04090005" w:tentative="1">
+      <w:start w:val="1"/>
+      <w:numFmt w:val="bullet"/>
+      <w:lvlText w:val=""/>
+      <w:lvlJc w:val="left"/>
+      <w:pPr>
+        <w:ind w:left="4320" w:hanging="360"/>
+      </w:pPr>
+      <w:rPr>
+        <w:rFonts w:ascii="Wingdings" w:hAnsi="Wingdings" w:hint="default"/>
+      </w:rPr>
+    </w:lvl>
+    <w:lvl w:ilvl="6" w:tplc="04090001" w:tentative="1">
+      <w:start w:val="1"/>
+      <w:numFmt w:val="bullet"/>
+      <w:lvlText w:val=""/>
+      <w:lvlJc w:val="left"/>
+      <w:pPr>
+        <w:ind w:left="5040" w:hanging="360"/>
+      </w:pPr>
+      <w:rPr>
+        <w:rFonts w:ascii="Symbol" w:hAnsi="Symbol" w:hint="default"/>
+      </w:rPr>
+    </w:lvl>
+    <w:lvl w:ilvl="7" w:tplc="04090003" w:tentative="1">
+      <w:start w:val="1"/>
+      <w:numFmt w:val="bullet"/>
+      <w:lvlText w:val="o"/>
+      <w:lvlJc w:val="left"/>
+      <w:pPr>
+        <w:ind w:left="5760" w:hanging="360"/>
+      </w:pPr>
+      <w:rPr>
+        <w:rFonts w:ascii="Courier New" w:hAnsi="Courier New" w:cs="Courier New" w:hint="default"/>
+      </w:rPr>
+    </w:lvl>
+    <w:lvl w:ilvl="8" w:tplc="04090005" w:tentative="1">
+      <w:start w:val="1"/>
+      <w:numFmt w:val="bullet"/>
+      <w:lvlText w:val=""/>
+      <w:lvlJc w:val="left"/>
+      <w:pPr>
+        <w:ind w:left="6480" w:hanging="360"/>
+      </w:pPr>
+      <w:rPr>
+        <w:rFonts w:ascii="Wingdings" w:hAnsi="Wingdings" w:hint="default"/>
+      </w:rPr>
+    </w:lvl>
+  </w:abstractNum>
+  <w:abstractNum w:abstractNumId="7">
+    <w:nsid w:val="567929F3"/>
+    <w:multiLevelType w:val="hybridMultilevel"/>
+    <w:tmpl w:val="EFD41836"/>
+    <w:lvl w:ilvl="0" w:tplc="04090001">
+      <w:start w:val="1"/>
+      <w:numFmt w:val="bullet"/>
+      <w:lvlText w:val=""/>
+      <w:lvlJc w:val="left"/>
+      <w:pPr>
+        <w:ind w:left="1080" w:hanging="360"/>
+      </w:pPr>
+      <w:rPr>
+        <w:rFonts w:ascii="Symbol" w:hAnsi="Symbol" w:hint="default"/>
+      </w:rPr>
+    </w:lvl>
+    <w:lvl w:ilvl="1" w:tplc="04090003" w:tentative="1">
+      <w:start w:val="1"/>
+      <w:numFmt w:val="bullet"/>
+      <w:lvlText w:val="o"/>
+      <w:lvlJc w:val="left"/>
+      <w:pPr>
+        <w:ind w:left="1800" w:hanging="360"/>
+      </w:pPr>
+      <w:rPr>
+        <w:rFonts w:ascii="Courier New" w:hAnsi="Courier New" w:cs="Courier New" w:hint="default"/>
+      </w:rPr>
+    </w:lvl>
+    <w:lvl w:ilvl="2" w:tplc="04090005" w:tentative="1">
+      <w:start w:val="1"/>
+      <w:numFmt w:val="bullet"/>
+      <w:lvlText w:val=""/>
+      <w:lvlJc w:val="left"/>
+      <w:pPr>
+        <w:ind w:left="2520" w:hanging="360"/>
+      </w:pPr>
+      <w:rPr>
+        <w:rFonts w:ascii="Wingdings" w:hAnsi="Wingdings" w:hint="default"/>
+      </w:rPr>
+    </w:lvl>
+    <w:lvl w:ilvl="3" w:tplc="04090001" w:tentative="1">
+      <w:start w:val="1"/>
+      <w:numFmt w:val="bullet"/>
+      <w:lvlText w:val=""/>
+      <w:lvlJc w:val="left"/>
+      <w:pPr>
+        <w:ind w:left="3240" w:hanging="360"/>
+      </w:pPr>
+      <w:rPr>
+        <w:rFonts w:ascii="Symbol" w:hAnsi="Symbol" w:hint="default"/>
+      </w:rPr>
+    </w:lvl>
+    <w:lvl w:ilvl="4" w:tplc="04090003" w:tentative="1">
+      <w:start w:val="1"/>
+      <w:numFmt w:val="bullet"/>
+      <w:lvlText w:val="o"/>
+      <w:lvlJc w:val="left"/>
+      <w:pPr>
+        <w:ind w:left="3960" w:hanging="360"/>
+      </w:pPr>
+      <w:rPr>
+        <w:rFonts w:ascii="Courier New" w:hAnsi="Courier New" w:cs="Courier New" w:hint="default"/>
+      </w:rPr>
+    </w:lvl>
+    <w:lvl w:ilvl="5" w:tplc="04090005" w:tentative="1">
+      <w:start w:val="1"/>
+      <w:numFmt w:val="bullet"/>
+      <w:lvlText w:val=""/>
+      <w:lvlJc w:val="left"/>
+      <w:pPr>
+        <w:ind w:left="4680" w:hanging="360"/>
+      </w:pPr>
+      <w:rPr>
+        <w:rFonts w:ascii="Wingdings" w:hAnsi="Wingdings" w:hint="default"/>
+      </w:rPr>
+    </w:lvl>
+    <w:lvl w:ilvl="6" w:tplc="04090001" w:tentative="1">
+      <w:start w:val="1"/>
+      <w:numFmt w:val="bullet"/>
+      <w:lvlText w:val=""/>
+      <w:lvlJc w:val="left"/>
+      <w:pPr>
+        <w:ind w:left="5400" w:hanging="360"/>
+      </w:pPr>
+      <w:rPr>
+        <w:rFonts w:ascii="Symbol" w:hAnsi="Symbol" w:hint="default"/>
+      </w:rPr>
+    </w:lvl>
+    <w:lvl w:ilvl="7" w:tplc="04090003" w:tentative="1">
+      <w:start w:val="1"/>
+      <w:numFmt w:val="bullet"/>
+      <w:lvlText w:val="o"/>
+      <w:lvlJc w:val="left"/>
+      <w:pPr>
+        <w:ind w:left="6120" w:hanging="360"/>
+      </w:pPr>
+      <w:rPr>
+        <w:rFonts w:ascii="Courier New" w:hAnsi="Courier New" w:cs="Courier New" w:hint="default"/>
+      </w:rPr>
+    </w:lvl>
+    <w:lvl w:ilvl="8" w:tplc="04090005" w:tentative="1">
+      <w:start w:val="1"/>
+      <w:numFmt w:val="bullet"/>
+      <w:lvlText w:val=""/>
+      <w:lvlJc w:val="left"/>
+      <w:pPr>
+        <w:ind w:left="6840" w:hanging="360"/>
+      </w:pPr>
+      <w:rPr>
+        <w:rFonts w:ascii="Wingdings" w:hAnsi="Wingdings" w:hint="default"/>
+      </w:rPr>
+    </w:lvl>
+  </w:abstractNum>
+  <w:abstractNum w:abstractNumId="8">
     <w:nsid w:val="66062F8F"/>
     <w:multiLevelType w:val="hybridMultilevel"/>
     <w:tmpl w:val="7BA87BE4"/>
@@ -1573,15 +2160,30 @@
     </w:lvl>
   </w:abstractNum>
   <w:num w:numId="1">
+    <w:abstractNumId w:val="4"/>
+  </w:num>
+  <w:num w:numId="2">
+    <w:abstractNumId w:val="5"/>
+  </w:num>
+  <w:num w:numId="3">
+    <w:abstractNumId w:val="2"/>
+  </w:num>
+  <w:num w:numId="4">
+    <w:abstractNumId w:val="8"/>
+  </w:num>
+  <w:num w:numId="5">
+    <w:abstractNumId w:val="0"/>
+  </w:num>
+  <w:num w:numId="6">
     <w:abstractNumId w:val="1"/>
   </w:num>
-  <w:num w:numId="2">
-    <w:abstractNumId w:val="2"/>
+  <w:num w:numId="7">
+    <w:abstractNumId w:val="7"/>
   </w:num>
-  <w:num w:numId="3">
-    <w:abstractNumId w:val="0"/>
+  <w:num w:numId="8">
+    <w:abstractNumId w:val="6"/>
   </w:num>
-  <w:num w:numId="4">
+  <w:num w:numId="9">
     <w:abstractNumId w:val="3"/>
   </w:num>
 </w:numbering>
@@ -1980,7 +2582,11 @@
   <w:style w:type="paragraph" w:default="1" w:styleId="Normal">
     <w:name w:val="Normal"/>
     <w:qFormat/>
-    <w:rsid w:val="00B523B9"/>
+    <w:rsid w:val="0071059E"/>
+    <w:rPr>
+      <w:rFonts w:ascii="Segoe UI Light" w:hAnsi="Segoe UI Light"/>
+      <w:sz w:val="20"/>
+    </w:rPr>
   </w:style>
   <w:style w:type="paragraph" w:styleId="Heading1">
     <w:name w:val="heading 1"/>
@@ -2014,7 +2620,7 @@
     <w:uiPriority w:val="9"/>
     <w:unhideWhenUsed/>
     <w:qFormat/>
-    <w:rsid w:val="00B523B9"/>
+    <w:rsid w:val="0071059E"/>
     <w:pPr>
       <w:keepNext/>
       <w:keepLines/>
@@ -2022,7 +2628,7 @@
       <w:outlineLvl w:val="1"/>
     </w:pPr>
     <w:rPr>
-      <w:rFonts w:asciiTheme="majorHAnsi" w:eastAsiaTheme="majorEastAsia" w:hAnsiTheme="majorHAnsi" w:cstheme="majorBidi"/>
+      <w:rFonts w:eastAsiaTheme="majorEastAsia" w:cstheme="majorBidi"/>
       <w:color w:val="ED7D31" w:themeColor="accent2"/>
       <w:sz w:val="36"/>
       <w:szCs w:val="36"/>
@@ -2036,7 +2642,7 @@
     <w:uiPriority w:val="9"/>
     <w:unhideWhenUsed/>
     <w:qFormat/>
-    <w:rsid w:val="00B523B9"/>
+    <w:rsid w:val="00BD0126"/>
     <w:pPr>
       <w:keepNext/>
       <w:keepLines/>
@@ -2044,8 +2650,8 @@
       <w:outlineLvl w:val="2"/>
     </w:pPr>
     <w:rPr>
-      <w:rFonts w:asciiTheme="majorHAnsi" w:eastAsiaTheme="majorEastAsia" w:hAnsiTheme="majorHAnsi" w:cstheme="majorBidi"/>
-      <w:color w:val="C45911" w:themeColor="accent2" w:themeShade="BF"/>
+      <w:rFonts w:eastAsiaTheme="majorEastAsia" w:cstheme="majorBidi"/>
+      <w:color w:val="5B9BD5"/>
       <w:sz w:val="32"/>
       <w:szCs w:val="32"/>
     </w:rPr>
@@ -2058,7 +2664,7 @@
     <w:uiPriority w:val="9"/>
     <w:unhideWhenUsed/>
     <w:qFormat/>
-    <w:rsid w:val="00B523B9"/>
+    <w:rsid w:val="00BD0126"/>
     <w:pPr>
       <w:keepNext/>
       <w:keepLines/>
@@ -2066,10 +2672,10 @@
       <w:outlineLvl w:val="3"/>
     </w:pPr>
     <w:rPr>
-      <w:rFonts w:asciiTheme="majorHAnsi" w:eastAsiaTheme="majorEastAsia" w:hAnsiTheme="majorHAnsi" w:cstheme="majorBidi"/>
+      <w:rFonts w:eastAsiaTheme="majorEastAsia" w:cstheme="majorBidi"/>
       <w:i/>
       <w:iCs/>
-      <w:color w:val="833C0B" w:themeColor="accent2" w:themeShade="80"/>
+      <w:color w:val="1F3864"/>
       <w:sz w:val="28"/>
       <w:szCs w:val="28"/>
     </w:rPr>
@@ -2266,17 +2872,23 @@
     <w:link w:val="NoSpacingChar"/>
     <w:uiPriority w:val="1"/>
     <w:qFormat/>
-    <w:rsid w:val="00B523B9"/>
+    <w:rsid w:val="00BD0126"/>
     <w:pPr>
       <w:spacing w:after="0" w:line="240" w:lineRule="auto"/>
     </w:pPr>
+    <w:rPr>
+      <w:rFonts w:ascii="Segoe UI Light" w:hAnsi="Segoe UI Light"/>
+    </w:rPr>
   </w:style>
   <w:style w:type="character" w:customStyle="1" w:styleId="NoSpacingChar">
     <w:name w:val="No Spacing Char"/>
     <w:basedOn w:val="DefaultParagraphFont"/>
     <w:link w:val="NoSpacing"/>
     <w:uiPriority w:val="1"/>
-    <w:rsid w:val="00B37E7A"/>
+    <w:rsid w:val="00BD0126"/>
+    <w:rPr>
+      <w:rFonts w:ascii="Segoe UI Light" w:hAnsi="Segoe UI Light"/>
+    </w:rPr>
   </w:style>
   <w:style w:type="character" w:customStyle="1" w:styleId="Heading1Char">
     <w:name w:val="Heading 1 Char"/>
@@ -2296,9 +2908,9 @@
     <w:basedOn w:val="DefaultParagraphFont"/>
     <w:link w:val="Heading2"/>
     <w:uiPriority w:val="9"/>
-    <w:rsid w:val="00B523B9"/>
-    <w:rPr>
-      <w:rFonts w:asciiTheme="majorHAnsi" w:eastAsiaTheme="majorEastAsia" w:hAnsiTheme="majorHAnsi" w:cstheme="majorBidi"/>
+    <w:rsid w:val="0071059E"/>
+    <w:rPr>
+      <w:rFonts w:ascii="Segoe UI Light" w:eastAsiaTheme="majorEastAsia" w:hAnsi="Segoe UI Light" w:cstheme="majorBidi"/>
       <w:color w:val="ED7D31" w:themeColor="accent2"/>
       <w:sz w:val="36"/>
       <w:szCs w:val="36"/>
@@ -2309,10 +2921,10 @@
     <w:basedOn w:val="DefaultParagraphFont"/>
     <w:link w:val="Heading3"/>
     <w:uiPriority w:val="9"/>
-    <w:rsid w:val="00B523B9"/>
-    <w:rPr>
-      <w:rFonts w:asciiTheme="majorHAnsi" w:eastAsiaTheme="majorEastAsia" w:hAnsiTheme="majorHAnsi" w:cstheme="majorBidi"/>
-      <w:color w:val="C45911" w:themeColor="accent2" w:themeShade="BF"/>
+    <w:rsid w:val="00BD0126"/>
+    <w:rPr>
+      <w:rFonts w:ascii="Segoe UI Light" w:eastAsiaTheme="majorEastAsia" w:hAnsi="Segoe UI Light" w:cstheme="majorBidi"/>
+      <w:color w:val="5B9BD5"/>
       <w:sz w:val="32"/>
       <w:szCs w:val="32"/>
     </w:rPr>
@@ -2322,12 +2934,12 @@
     <w:basedOn w:val="DefaultParagraphFont"/>
     <w:link w:val="Heading4"/>
     <w:uiPriority w:val="9"/>
-    <w:rsid w:val="00B523B9"/>
-    <w:rPr>
-      <w:rFonts w:asciiTheme="majorHAnsi" w:eastAsiaTheme="majorEastAsia" w:hAnsiTheme="majorHAnsi" w:cstheme="majorBidi"/>
+    <w:rsid w:val="00BD0126"/>
+    <w:rPr>
+      <w:rFonts w:ascii="Segoe UI Light" w:eastAsiaTheme="majorEastAsia" w:hAnsi="Segoe UI Light" w:cstheme="majorBidi"/>
       <w:i/>
       <w:iCs/>
-      <w:color w:val="833C0B" w:themeColor="accent2" w:themeShade="80"/>
+      <w:color w:val="1F3864"/>
       <w:sz w:val="28"/>
       <w:szCs w:val="28"/>
     </w:rPr>
@@ -2640,6 +3252,58 @@
       <w:ind w:left="720"/>
       <w:contextualSpacing/>
     </w:pPr>
+  </w:style>
+  <w:style w:type="paragraph" w:styleId="Header">
+    <w:name w:val="header"/>
+    <w:basedOn w:val="Normal"/>
+    <w:link w:val="HeaderChar"/>
+    <w:uiPriority w:val="99"/>
+    <w:unhideWhenUsed/>
+    <w:rsid w:val="007C25E3"/>
+    <w:pPr>
+      <w:tabs>
+        <w:tab w:val="center" w:pos="4680"/>
+        <w:tab w:val="right" w:pos="9360"/>
+      </w:tabs>
+      <w:spacing w:after="0" w:line="240" w:lineRule="auto"/>
+    </w:pPr>
+  </w:style>
+  <w:style w:type="character" w:customStyle="1" w:styleId="HeaderChar">
+    <w:name w:val="Header Char"/>
+    <w:basedOn w:val="DefaultParagraphFont"/>
+    <w:link w:val="Header"/>
+    <w:uiPriority w:val="99"/>
+    <w:rsid w:val="007C25E3"/>
+    <w:rPr>
+      <w:rFonts w:ascii="Segoe UI Light" w:hAnsi="Segoe UI Light"/>
+      <w:sz w:val="20"/>
+    </w:rPr>
+  </w:style>
+  <w:style w:type="paragraph" w:styleId="Footer">
+    <w:name w:val="footer"/>
+    <w:basedOn w:val="Normal"/>
+    <w:link w:val="FooterChar"/>
+    <w:uiPriority w:val="99"/>
+    <w:unhideWhenUsed/>
+    <w:rsid w:val="007C25E3"/>
+    <w:pPr>
+      <w:tabs>
+        <w:tab w:val="center" w:pos="4680"/>
+        <w:tab w:val="right" w:pos="9360"/>
+      </w:tabs>
+      <w:spacing w:after="0" w:line="240" w:lineRule="auto"/>
+    </w:pPr>
+  </w:style>
+  <w:style w:type="character" w:customStyle="1" w:styleId="FooterChar">
+    <w:name w:val="Footer Char"/>
+    <w:basedOn w:val="DefaultParagraphFont"/>
+    <w:link w:val="Footer"/>
+    <w:uiPriority w:val="99"/>
+    <w:rsid w:val="007C25E3"/>
+    <w:rPr>
+      <w:rFonts w:ascii="Segoe UI Light" w:hAnsi="Segoe UI Light"/>
+      <w:sz w:val="20"/>
+    </w:rPr>
   </w:style>
 </w:styles>
 </file>
@@ -2907,7 +3571,7 @@
 
 <file path=customXml/item1.xml><?xml version="1.0" encoding="utf-8"?>
 <CoverPageProperties xmlns="http://schemas.microsoft.com/office/2006/coverPageProps">
-  <PublishDate>2013</PublishDate>
+  <PublishDate>013</PublishDate>
   <Abstract/>
   <CompanyAddress/>
   <CompanyPhone/>
@@ -2929,7 +3593,7 @@
 </file>
 
 <file path=customXml/itemProps2.xml><?xml version="1.0" encoding="utf-8"?>
-<ds:datastoreItem xmlns:ds="http://schemas.openxmlformats.org/officeDocument/2006/customXml" ds:itemID="{80DF5CE9-CCA6-4970-BD4A-EF042B7C121B}">
+<ds:datastoreItem xmlns:ds="http://schemas.openxmlformats.org/officeDocument/2006/customXml" ds:itemID="{E159D1ED-86AE-40DE-BE50-E929875769E8}">
   <ds:schemaRefs>
     <ds:schemaRef ds:uri="http://schemas.openxmlformats.org/officeDocument/2006/bibliography"/>
   </ds:schemaRefs>

</xml_diff>

<commit_message>
More changes? You bet.
</commit_message>
<xml_diff>
--- a/Milestones/M1/M1Report.docx
+++ b/Milestones/M1/M1Report.docx
@@ -13,8 +13,6 @@
       </w:sdtPr>
       <w:sdtEndPr/>
       <w:sdtContent>
-        <w:bookmarkStart w:id="0" w:name="_GoBack" w:displacedByCustomXml="prev"/>
-        <w:bookmarkEnd w:id="0" w:displacedByCustomXml="prev"/>
         <w:p/>
         <w:p>
           <w:pPr>
@@ -524,7 +522,16 @@
     </w:p>
     <w:p>
       <w:r>
-        <w:t>We use the SCRUM development process to determine our workload and tasks we want to accomplish during specific periods of time. This allows us to easily determine where we stand as far as being on schedule or not.</w:t>
+        <w:t xml:space="preserve">We use the SCRUM development process to determine our workload and tasks we want to accomplish during specific periods of time. This allows us to easily determine </w:t>
+      </w:r>
+      <w:r>
+        <w:t>if we are on schedule</w:t>
+      </w:r>
+      <w:r>
+        <w:t>.</w:t>
+      </w:r>
+      <w:r>
+        <w:t xml:space="preserve"> Using TFS and SCRUM we are able to track our weekly progress and determine what tasks need more time and if we need to extend to another sprint.</w:t>
       </w:r>
     </w:p>
     <w:p>
@@ -592,7 +599,7 @@
         </w:numPr>
       </w:pPr>
       <w:r>
-        <w:t>Submit an app to the Windows Store</w:t>
+        <w:t>Learn about the Windows Store app submission process</w:t>
       </w:r>
     </w:p>
     <w:p>
@@ -604,7 +611,13 @@
         </w:numPr>
       </w:pPr>
       <w:r>
-        <w:t>Attach to backend services</w:t>
+        <w:t>Submit an app</w:t>
+      </w:r>
+      <w:r>
+        <w:t xml:space="preserve"> (MVP)</w:t>
+      </w:r>
+      <w:r>
+        <w:t xml:space="preserve"> to the Windows Store</w:t>
       </w:r>
     </w:p>
     <w:p>
@@ -616,20 +629,32 @@
         </w:numPr>
       </w:pPr>
       <w:r>
-        <w:t>Create a YouTube video section (stretch goal)</w:t>
+        <w:t>Connect to live data feeds for each section</w:t>
       </w:r>
     </w:p>
     <w:p>
-      <w:r>
-        <w:t>The last goal on the list is defined as a stretch goal. This goal means we would like to accomplish it if every other goals was accomplished first.</w:t>
+      <w:pPr>
+        <w:pStyle w:val="ListParagraph"/>
+        <w:numPr>
+          <w:ilvl w:val="0"/>
+          <w:numId w:val="5"/>
+        </w:numPr>
+      </w:pPr>
+      <w:r>
+        <w:t>Create a YouTube video section (stretch goal)</w:t>
       </w:r>
     </w:p>
     <w:p>
+      <w:r>
+        <w:t>The last goal on the list is defined as a stretch goal. This goal means we would like to accomplish it if every other goals was accomplished first.</w:t>
+      </w:r>
+    </w:p>
+    <w:p>
       <w:pPr>
         <w:pStyle w:val="Heading3"/>
       </w:pPr>
-      <w:bookmarkStart w:id="1" w:name="h.lz8sye2ro484" w:colFirst="0" w:colLast="0"/>
-      <w:bookmarkEnd w:id="1"/>
+      <w:bookmarkStart w:id="0" w:name="h.lz8sye2ro484" w:colFirst="0" w:colLast="0"/>
+      <w:bookmarkEnd w:id="0"/>
       <w:r>
         <w:t>Progress to Date</w:t>
       </w:r>
@@ -648,7 +673,7 @@
         </w:numPr>
       </w:pPr>
       <w:r>
-        <w:t>Created a section for the Professors/Faculty</w:t>
+        <w:t>Learned about developing apps for the Windows Store</w:t>
       </w:r>
     </w:p>
     <w:p>
@@ -660,7 +685,7 @@
         </w:numPr>
       </w:pPr>
       <w:r>
-        <w:t>Created the news page</w:t>
+        <w:t>Created a section for the Professors/Faculty</w:t>
       </w:r>
     </w:p>
     <w:p>
@@ -672,7 +697,7 @@
         </w:numPr>
       </w:pPr>
       <w:r>
-        <w:t>Created the events page</w:t>
+        <w:t>Created the news page</w:t>
       </w:r>
     </w:p>
     <w:p>
@@ -684,10 +709,7 @@
         </w:numPr>
       </w:pPr>
       <w:r>
-        <w:t xml:space="preserve">Submitted our </w:t>
-      </w:r>
-      <w:r>
-        <w:t>MVP to the Windows Store</w:t>
+        <w:t>Created the events page</w:t>
       </w:r>
     </w:p>
     <w:p>
@@ -711,6 +733,21 @@
         </w:numPr>
       </w:pPr>
       <w:r>
+        <w:t xml:space="preserve">Submitted our </w:t>
+      </w:r>
+      <w:r>
+        <w:t>MVP to the Windows Store</w:t>
+      </w:r>
+    </w:p>
+    <w:p>
+      <w:pPr>
+        <w:pStyle w:val="ListParagraph"/>
+        <w:numPr>
+          <w:ilvl w:val="0"/>
+          <w:numId w:val="8"/>
+        </w:numPr>
+      </w:pPr>
+      <w:r>
         <w:t>Learned how to develop Windows Store apps</w:t>
       </w:r>
     </w:p>
@@ -728,7 +765,10 @@
         </w:numPr>
       </w:pPr>
       <w:r>
-        <w:t>Live data feeds for each section</w:t>
+        <w:t>Connect to l</w:t>
+      </w:r>
+      <w:r>
+        <w:t>ive data feeds for each section</w:t>
       </w:r>
     </w:p>
     <w:p>
@@ -740,6 +780,9 @@
         </w:numPr>
       </w:pPr>
       <w:r>
+        <w:t xml:space="preserve">Create a </w:t>
+      </w:r>
+      <w:r>
         <w:t>YouTube video section (stretch goal)</w:t>
       </w:r>
     </w:p>
@@ -748,31 +791,51 @@
         <w:pStyle w:val="Heading4"/>
       </w:pPr>
       <w:r>
+        <w:lastRenderedPageBreak/>
         <w:t>Reasons for lack of completion</w:t>
       </w:r>
     </w:p>
     <w:p>
       <w:r>
-        <w:t xml:space="preserve">As we started working on the project we had initially wanted to get live data feeds working by the time we released our MVP. We realized that learning the Windows Store app development took a longer amount of </w:t>
-      </w:r>
-      <w:r>
-        <w:lastRenderedPageBreak/>
-        <w:t>time than we initially figured. Given that, we had pushed a goal that was not as feasible as we had originally thought. Live feeds will instead be given another shot in a later sprint.</w:t>
+        <w:t>As we started working on the project we had initially wanted to get live data feeds working by the time we released our MVP. We realized that learning the Windows Store app development took a longer amount of time than we initially figured. Given that, we had pushed a goal that was not as feasible as we had originally thought. Live feeds will instead be given another shot in a later sprint.</w:t>
       </w:r>
     </w:p>
     <w:p>
       <w:pPr>
         <w:pStyle w:val="Heading3"/>
       </w:pPr>
-      <w:bookmarkStart w:id="2" w:name="h.c9phagcd9zt4" w:colFirst="0" w:colLast="0"/>
-      <w:bookmarkEnd w:id="2"/>
+      <w:bookmarkStart w:id="1" w:name="h.c9phagcd9zt4" w:colFirst="0" w:colLast="0"/>
+      <w:bookmarkEnd w:id="1"/>
       <w:r>
         <w:t>Projected Progress</w:t>
       </w:r>
     </w:p>
     <w:p>
       <w:r>
-        <w:t>As it stands, we already have a few goals we would like to accomplish by milestone 2. Below is a list with explanations of the goals we would like to have accomplished.</w:t>
+        <w:t xml:space="preserve">As it stands, we already have a few goals we would like to accomplish by </w:t>
+      </w:r>
+      <w:r>
+        <w:t>M</w:t>
+      </w:r>
+      <w:r>
+        <w:t xml:space="preserve">2. </w:t>
+      </w:r>
+      <w:r>
+        <w:t>The time period for th</w:t>
+      </w:r>
+      <w:r>
+        <w:t>ese goals is between February 18</w:t>
+      </w:r>
+      <w:bookmarkStart w:id="2" w:name="_GoBack"/>
+      <w:bookmarkEnd w:id="2"/>
+      <w:r>
+        <w:t xml:space="preserve"> and </w:t>
+      </w:r>
+      <w:r>
+        <w:t>March 15</w:t>
+      </w:r>
+      <w:r>
+        <w:t>, 2013. This includes three sprints in which we hope to accomplish the following major goals/tasks.</w:t>
       </w:r>
     </w:p>
     <w:p>
@@ -783,7 +846,22 @@
         <w:t>Code cleanup / Refactoring.</w:t>
       </w:r>
       <w:r>
-        <w:t xml:space="preserve"> Over the next week we are planning to overhaul a lot of the back end code. Cleaning up this code will result in a more efficient and effective platform in the long run.</w:t>
+        <w:t xml:space="preserve"> Over the </w:t>
+      </w:r>
+      <w:r>
+        <w:t xml:space="preserve">first sprint (2/18 – 2/22) </w:t>
+      </w:r>
+      <w:r>
+        <w:t>we are planning to overhaul</w:t>
+      </w:r>
+      <w:r>
+        <w:t xml:space="preserve"> and refactor</w:t>
+      </w:r>
+      <w:r>
+        <w:t xml:space="preserve"> a lot of the code. Cleaning up this code will result in a more efficient and eff</w:t>
+      </w:r>
+      <w:r>
+        <w:t>ective platform in the long run and will allow us to easily adapt for features and functionality in the future.</w:t>
       </w:r>
     </w:p>
     <w:p>
@@ -992,7 +1070,13 @@
       <w:pStyle w:val="Header"/>
     </w:pPr>
     <w:r>
-      <w:t>M1 Progress Report</w:t>
+      <w:t xml:space="preserve">M1 </w:t>
+    </w:r>
+    <w:r>
+      <w:t>Status</w:t>
+    </w:r>
+    <w:r>
+      <w:t xml:space="preserve"> Report</w:t>
     </w:r>
   </w:p>
 </w:hdr>
@@ -3593,7 +3677,7 @@
 </file>
 
 <file path=customXml/itemProps2.xml><?xml version="1.0" encoding="utf-8"?>
-<ds:datastoreItem xmlns:ds="http://schemas.openxmlformats.org/officeDocument/2006/customXml" ds:itemID="{E159D1ED-86AE-40DE-BE50-E929875769E8}">
+<ds:datastoreItem xmlns:ds="http://schemas.openxmlformats.org/officeDocument/2006/customXml" ds:itemID="{7190862F-265D-4CEB-A895-AA51466BB948}">
   <ds:schemaRefs>
     <ds:schemaRef ds:uri="http://schemas.openxmlformats.org/officeDocument/2006/bibliography"/>
   </ds:schemaRefs>

</xml_diff>

<commit_message>
More changes. I now explain our goals
</commit_message>
<xml_diff>
--- a/Milestones/M1/M1Report.docx
+++ b/Milestones/M1/M1Report.docx
@@ -551,7 +551,25 @@
         </w:numPr>
       </w:pPr>
       <w:r>
+        <w:rPr>
+          <w:b/>
+        </w:rPr>
         <w:t>Learn Windows Store development</w:t>
+      </w:r>
+      <w:r>
+        <w:rPr>
+          <w:b/>
+        </w:rPr>
+        <w:t xml:space="preserve"> (Exploration Sprint 1 &amp; 2)</w:t>
+      </w:r>
+      <w:r>
+        <w:rPr>
+          <w:b/>
+        </w:rPr>
+        <w:t>.</w:t>
+      </w:r>
+      <w:r>
+        <w:t xml:space="preserve"> This was simply a process of getting to learn and understand the development behind building our first Windows Store app. Although all three of us had C# experience, learning the APIs and SDKs for the Windows Store apps was a barrier for the first couple of weeks. This initial task ensures we have an understanding of the technologies we will use throughout the semester.</w:t>
       </w:r>
     </w:p>
     <w:p>
@@ -563,7 +581,30 @@
         </w:numPr>
       </w:pPr>
       <w:r>
-        <w:t>Create a Minimal Viable Product and submit it to the Windows Store</w:t>
+        <w:rPr>
+          <w:b/>
+        </w:rPr>
+        <w:t>Create a Minimal Viable Product</w:t>
+      </w:r>
+      <w:r>
+        <w:rPr>
+          <w:b/>
+        </w:rPr>
+        <w:t xml:space="preserve"> (MVP Sprints 1 – 3)</w:t>
+      </w:r>
+      <w:bookmarkStart w:id="0" w:name="_GoBack"/>
+      <w:bookmarkEnd w:id="0"/>
+      <w:r>
+        <w:rPr>
+          <w:b/>
+        </w:rPr>
+        <w:t>.</w:t>
+      </w:r>
+      <w:r>
+        <w:t xml:space="preserve"> This was one of our big goals for the first milestone. Not only did we have to already have code written by the fifth week, but we need to submit the app to the Windows Store by the fifth week as well.</w:t>
+      </w:r>
+      <w:r>
+        <w:t xml:space="preserve"> The sections we decided to support for the MVP are the following:</w:t>
       </w:r>
     </w:p>
     <w:p>
@@ -575,7 +616,31 @@
         </w:numPr>
       </w:pPr>
       <w:r>
-        <w:t>Create Professor, News, and Events sections</w:t>
+        <w:t>Professor / Faculty</w:t>
+      </w:r>
+    </w:p>
+    <w:p>
+      <w:pPr>
+        <w:pStyle w:val="ListParagraph"/>
+        <w:numPr>
+          <w:ilvl w:val="1"/>
+          <w:numId w:val="5"/>
+        </w:numPr>
+      </w:pPr>
+      <w:r>
+        <w:t>News</w:t>
+      </w:r>
+    </w:p>
+    <w:p>
+      <w:pPr>
+        <w:pStyle w:val="ListParagraph"/>
+        <w:numPr>
+          <w:ilvl w:val="1"/>
+          <w:numId w:val="5"/>
+        </w:numPr>
+      </w:pPr>
+      <w:r>
+        <w:t>Events</w:t>
       </w:r>
     </w:p>
     <w:p>
@@ -587,7 +652,25 @@
         </w:numPr>
       </w:pPr>
       <w:r>
-        <w:t>Learn about Windows Store application development</w:t>
+        <w:rPr>
+          <w:b/>
+        </w:rPr>
+        <w:t>Learn about the Windows Store app submission process</w:t>
+      </w:r>
+      <w:r>
+        <w:rPr>
+          <w:b/>
+        </w:rPr>
+        <w:t xml:space="preserve"> (MVP Sprint 3)</w:t>
+      </w:r>
+      <w:r>
+        <w:rPr>
+          <w:b/>
+        </w:rPr>
+        <w:t xml:space="preserve">. </w:t>
+      </w:r>
+      <w:r>
+        <w:t>Before we can submit an app to the store we need to make sure we have all of our bases covered. This task entails making sure we have an account setup and we have all of the appropriate information required to submit an application to the Windows Store.</w:t>
       </w:r>
     </w:p>
     <w:p>
@@ -599,7 +682,37 @@
         </w:numPr>
       </w:pPr>
       <w:r>
-        <w:t>Learn about the Windows Store app submission process</w:t>
+        <w:rPr>
+          <w:b/>
+        </w:rPr>
+        <w:t>Submit an app</w:t>
+      </w:r>
+      <w:r>
+        <w:rPr>
+          <w:b/>
+        </w:rPr>
+        <w:t xml:space="preserve"> (MVP)</w:t>
+      </w:r>
+      <w:r>
+        <w:rPr>
+          <w:b/>
+        </w:rPr>
+        <w:t xml:space="preserve"> to the Windows Store</w:t>
+      </w:r>
+      <w:r>
+        <w:rPr>
+          <w:b/>
+        </w:rPr>
+        <w:t xml:space="preserve"> (MVP Sprint 3)</w:t>
+      </w:r>
+      <w:r>
+        <w:rPr>
+          <w:b/>
+        </w:rPr>
+        <w:t>.</w:t>
+      </w:r>
+      <w:r>
+        <w:t xml:space="preserve"> Our next step is to submit the MVP to the Windows Store. This process, although very important and crucial to the overall end product, should be fairly simple, as long as we have already created an account on the Windows Store.</w:t>
       </w:r>
     </w:p>
     <w:p>
@@ -609,15 +722,30 @@
           <w:ilvl w:val="0"/>
           <w:numId w:val="5"/>
         </w:numPr>
-      </w:pPr>
-      <w:r>
-        <w:t>Submit an app</w:t>
-      </w:r>
-      <w:r>
-        <w:t xml:space="preserve"> (MVP)</w:t>
-      </w:r>
-      <w:r>
-        <w:t xml:space="preserve"> to the Windows Store</w:t>
+        <w:rPr>
+          <w:b/>
+        </w:rPr>
+      </w:pPr>
+      <w:r>
+        <w:rPr>
+          <w:b/>
+        </w:rPr>
+        <w:t>Connect to live data feeds for each section</w:t>
+      </w:r>
+      <w:r>
+        <w:rPr>
+          <w:b/>
+        </w:rPr>
+        <w:t xml:space="preserve"> (Sprint?)</w:t>
+      </w:r>
+      <w:r>
+        <w:rPr>
+          <w:b/>
+        </w:rPr>
+        <w:t>.</w:t>
+      </w:r>
+      <w:r>
+        <w:t xml:space="preserve"> In order to get data on our app we need to connect to live data feeds to retrieve the data. These feeds may either be preexisting or custom feeds that we create using Windows Azure.</w:t>
       </w:r>
     </w:p>
     <w:p>
@@ -629,33 +757,34 @@
         </w:numPr>
       </w:pPr>
       <w:r>
-        <w:t>Connect to live data feeds for each section</w:t>
+        <w:rPr>
+          <w:b/>
+        </w:rPr>
+        <w:t>Create a YouTube video section (stretch goal)</w:t>
+      </w:r>
+      <w:r>
+        <w:rPr>
+          <w:b/>
+        </w:rPr>
+        <w:t>.</w:t>
+      </w:r>
+      <w:r>
+        <w:t xml:space="preserve"> This goal is a stretch goal which means if we don’t accomplish it by M1 that is okay. This task should not be completed until all of the other tasks are completed first.</w:t>
       </w:r>
     </w:p>
     <w:p>
-      <w:pPr>
-        <w:pStyle w:val="ListParagraph"/>
-        <w:numPr>
-          <w:ilvl w:val="0"/>
-          <w:numId w:val="5"/>
-        </w:numPr>
-      </w:pPr>
-      <w:r>
-        <w:t>Create a YouTube video section (stretch goal)</w:t>
+      <w:r>
+        <w:t>The last goal on the list is defined as a stretch goal. This goal means we would like to accomplish it if every other goals was accomplished first.</w:t>
       </w:r>
     </w:p>
     <w:p>
-      <w:r>
-        <w:t>The last goal on the list is defined as a stretch goal. This goal means we would like to accomplish it if every other goals was accomplished first.</w:t>
-      </w:r>
-    </w:p>
-    <w:p>
       <w:pPr>
         <w:pStyle w:val="Heading3"/>
       </w:pPr>
-      <w:bookmarkStart w:id="0" w:name="h.lz8sye2ro484" w:colFirst="0" w:colLast="0"/>
-      <w:bookmarkEnd w:id="0"/>
-      <w:r>
+      <w:bookmarkStart w:id="1" w:name="h.lz8sye2ro484" w:colFirst="0" w:colLast="0"/>
+      <w:bookmarkEnd w:id="1"/>
+      <w:r>
+        <w:lastRenderedPageBreak/>
         <w:t>Progress to Date</w:t>
       </w:r>
     </w:p>
@@ -738,6 +867,9 @@
       <w:r>
         <w:t>MVP to the Windows Store</w:t>
       </w:r>
+      <w:r>
+        <w:t xml:space="preserve"> (pending verification)</w:t>
+      </w:r>
     </w:p>
     <w:p>
       <w:pPr>
@@ -791,7 +923,6 @@
         <w:pStyle w:val="Heading4"/>
       </w:pPr>
       <w:r>
-        <w:lastRenderedPageBreak/>
         <w:t>Reasons for lack of completion</w:t>
       </w:r>
     </w:p>
@@ -804,8 +935,8 @@
       <w:pPr>
         <w:pStyle w:val="Heading3"/>
       </w:pPr>
-      <w:bookmarkStart w:id="1" w:name="h.c9phagcd9zt4" w:colFirst="0" w:colLast="0"/>
-      <w:bookmarkEnd w:id="1"/>
+      <w:bookmarkStart w:id="2" w:name="h.c9phagcd9zt4" w:colFirst="0" w:colLast="0"/>
+      <w:bookmarkEnd w:id="2"/>
       <w:r>
         <w:t>Projected Progress</w:t>
       </w:r>
@@ -910,8 +1041,6 @@
       <w:r>
         <w:t>bitious goal and may require two</w:t>
       </w:r>
-      <w:bookmarkStart w:id="2" w:name="_GoBack"/>
-      <w:bookmarkEnd w:id="2"/>
       <w:r>
         <w:t xml:space="preserve"> weeks to accomplish. Because this sprint will overlap with spring break, we feel very confident we could use that time to accomplish these goals in those two weeks.</w:t>
       </w:r>
@@ -921,6 +1050,7 @@
         <w:pStyle w:val="Heading3"/>
       </w:pPr>
       <w:r>
+        <w:lastRenderedPageBreak/>
         <w:t>Conclusion</w:t>
       </w:r>
     </w:p>
@@ -936,6 +1066,12 @@
       </w:r>
       <w:r>
         <w:t xml:space="preserve"> We will continue to track our progress through weekly sprints and make sure that we are on track throughout the semester and make adjustments accordingly to accommodate being behind or ahead of schedule.</w:t>
+      </w:r>
+      <w:r>
+        <w:t xml:space="preserve"> The group is functioning well. Although we have had a few issues with procrastination on some sprints, overall we feel we are accomplishing tasks and getting our goals accomplished.</w:t>
+      </w:r>
+      <w:r>
+        <w:t xml:space="preserve"> The initial five weeks involved a lot of learning, both from a development and managerial perspective. Learning a new framework while also learning a new programming paradigm (SCRUM) was definitely a challenge at first.</w:t>
       </w:r>
     </w:p>
     <w:sectPr>
@@ -1015,7 +1151,7 @@
           <w:rPr>
             <w:noProof/>
           </w:rPr>
-          <w:t>1</w:t>
+          <w:t>3</w:t>
         </w:r>
         <w:r>
           <w:rPr>
@@ -3683,7 +3819,7 @@
 </file>
 
 <file path=customXml/itemProps2.xml><?xml version="1.0" encoding="utf-8"?>
-<ds:datastoreItem xmlns:ds="http://schemas.openxmlformats.org/officeDocument/2006/customXml" ds:itemID="{B4A9BA0B-2EA5-445D-B14F-0290535B145F}">
+<ds:datastoreItem xmlns:ds="http://schemas.openxmlformats.org/officeDocument/2006/customXml" ds:itemID="{1A263A70-DF90-4824-B676-A18C3902FED5}">
   <ds:schemaRefs>
     <ds:schemaRef ds:uri="http://schemas.openxmlformats.org/officeDocument/2006/bibliography"/>
   </ds:schemaRefs>

</xml_diff>